<commit_message>
removed upi related and changed to it21
</commit_message>
<xml_diff>
--- a/mysite/media/ideaFormat/Ideathon_2.0.docx
+++ b/mysite/media/ideaFormat/Ideathon_2.0.docx
@@ -1,6 +1,6 @@
 
 <file path=word/document.xml><?xml version="1.0" encoding="utf-8"?>
-<w:document xmlns:wpc="http://schemas.microsoft.com/office/word/2010/wordprocessingCanvas" xmlns:cx="http://schemas.microsoft.com/office/drawing/2014/chartex" xmlns:cx1="http://schemas.microsoft.com/office/drawing/2015/9/8/chartex" xmlns:cx2="http://schemas.microsoft.com/office/drawing/2015/10/21/chartex" xmlns:cx3="http://schemas.microsoft.com/office/drawing/2016/5/9/chartex" xmlns:cx4="http://schemas.microsoft.com/office/drawing/2016/5/10/chartex" xmlns:cx5="http://schemas.microsoft.com/office/drawing/2016/5/11/chartex" xmlns:cx6="http://schemas.microsoft.com/office/drawing/2016/5/12/chartex" xmlns:cx7="http://schemas.microsoft.com/office/drawing/2016/5/13/chartex" xmlns:cx8="http://schemas.microsoft.com/office/drawing/2016/5/14/chartex" xmlns:mc="http://schemas.openxmlformats.org/markup-compatibility/2006" xmlns:aink="http://schemas.microsoft.com/office/drawing/2016/ink" xmlns:am3d="http://schemas.microsoft.com/office/drawing/2017/model3d" xmlns:o="urn:schemas-microsoft-com:office:office" xmlns:r="http://schemas.openxmlformats.org/officeDocument/2006/relationships" xmlns:m="http://schemas.openxmlformats.org/officeDocument/2006/math" xmlns:v="urn:schemas-microsoft-com:vml" xmlns:wp14="http://schemas.microsoft.com/office/word/2010/wordprocessingDrawing" xmlns:wp="http://schemas.openxmlformats.org/drawingml/2006/wordprocessingDrawing" xmlns:w10="urn:schemas-microsoft-com:office:word" xmlns:w="http://schemas.openxmlformats.org/wordprocessingml/2006/main" xmlns:w14="http://schemas.microsoft.com/office/word/2010/wordml" xmlns:w15="http://schemas.microsoft.com/office/word/2012/wordml" xmlns:w16cid="http://schemas.microsoft.com/office/word/2016/wordml/cid" xmlns:w16se="http://schemas.microsoft.com/office/word/2015/wordml/symex" xmlns:wpg="http://schemas.microsoft.com/office/word/2010/wordprocessingGroup" xmlns:wpi="http://schemas.microsoft.com/office/word/2010/wordprocessingInk" xmlns:wne="http://schemas.microsoft.com/office/word/2006/wordml" xmlns:wps="http://schemas.microsoft.com/office/word/2010/wordprocessingShape" mc:Ignorable="w14 w15 w16se w16cid wp14">
+<w:document xmlns:wpc="http://schemas.microsoft.com/office/word/2010/wordprocessingCanvas" xmlns:cx="http://schemas.microsoft.com/office/drawing/2014/chartex" xmlns:cx1="http://schemas.microsoft.com/office/drawing/2015/9/8/chartex" xmlns:cx2="http://schemas.microsoft.com/office/drawing/2015/10/21/chartex" xmlns:cx3="http://schemas.microsoft.com/office/drawing/2016/5/9/chartex" xmlns:cx4="http://schemas.microsoft.com/office/drawing/2016/5/10/chartex" xmlns:cx5="http://schemas.microsoft.com/office/drawing/2016/5/11/chartex" xmlns:cx6="http://schemas.microsoft.com/office/drawing/2016/5/12/chartex" xmlns:cx7="http://schemas.microsoft.com/office/drawing/2016/5/13/chartex" xmlns:cx8="http://schemas.microsoft.com/office/drawing/2016/5/14/chartex" xmlns:mc="http://schemas.openxmlformats.org/markup-compatibility/2006" xmlns:aink="http://schemas.microsoft.com/office/drawing/2016/ink" xmlns:am3d="http://schemas.microsoft.com/office/drawing/2017/model3d" xmlns:o="urn:schemas-microsoft-com:office:office" xmlns:r="http://schemas.openxmlformats.org/officeDocument/2006/relationships" xmlns:m="http://schemas.openxmlformats.org/officeDocument/2006/math" xmlns:v="urn:schemas-microsoft-com:vml" xmlns:wp14="http://schemas.microsoft.com/office/word/2010/wordprocessingDrawing" xmlns:wp="http://schemas.openxmlformats.org/drawingml/2006/wordprocessingDrawing" xmlns:w10="urn:schemas-microsoft-com:office:word" xmlns:w="http://schemas.openxmlformats.org/wordprocessingml/2006/main" xmlns:w14="http://schemas.microsoft.com/office/word/2010/wordml" xmlns:w15="http://schemas.microsoft.com/office/word/2012/wordml" xmlns:w16cex="http://schemas.microsoft.com/office/word/2018/wordml/cex" xmlns:w16cid="http://schemas.microsoft.com/office/word/2016/wordml/cid" xmlns:w16="http://schemas.microsoft.com/office/word/2018/wordml" xmlns:w16se="http://schemas.microsoft.com/office/word/2015/wordml/symex" xmlns:wpg="http://schemas.microsoft.com/office/word/2010/wordprocessingGroup" xmlns:wpi="http://schemas.microsoft.com/office/word/2010/wordprocessingInk" xmlns:wne="http://schemas.microsoft.com/office/word/2006/wordml" xmlns:wps="http://schemas.microsoft.com/office/word/2010/wordprocessingShape" mc:Ignorable="w14 w15 w16se w16cid w16 w16cex wp14">
   <w:body>
     <w:p>
       <w:pPr>
@@ -458,102 +458,6 @@
           </w:p>
         </w:tc>
       </w:tr>
-      <w:tr>
-        <w:trPr>
-          <w:trHeight w:val="706"/>
-        </w:trPr>
-        <w:tc>
-          <w:tcPr>
-            <w:tcW w:w="2695" w:type="dxa"/>
-          </w:tcPr>
-          <w:p>
-            <w:pPr>
-              <w:rPr>
-                <w:rFonts w:ascii="Times New Roman" w:hAnsi="Times New Roman" w:cs="Times New Roman"/>
-                <w:b/>
-                <w:bCs/>
-              </w:rPr>
-            </w:pPr>
-            <w:r>
-              <w:rPr>
-                <w:rFonts w:ascii="Times New Roman" w:hAnsi="Times New Roman" w:cs="Times New Roman"/>
-                <w:b/>
-                <w:bCs/>
-              </w:rPr>
-              <w:t xml:space="preserve">        </w:t>
-            </w:r>
-            <w:r>
-              <w:rPr>
-                <w:rFonts w:ascii="Times New Roman" w:hAnsi="Times New Roman" w:cs="Times New Roman"/>
-                <w:b/>
-                <w:bCs/>
-              </w:rPr>
-              <w:t>Transaction ID</w:t>
-            </w:r>
-          </w:p>
-          <w:p>
-            <w:pPr>
-              <w:rPr>
-                <w:rFonts w:ascii="Times New Roman" w:hAnsi="Times New Roman" w:cs="Times New Roman"/>
-                <w:b/>
-                <w:bCs/>
-              </w:rPr>
-            </w:pPr>
-            <w:r>
-              <w:rPr>
-                <w:rFonts w:ascii="Times New Roman" w:hAnsi="Times New Roman" w:cs="Times New Roman"/>
-                <w:b/>
-                <w:bCs/>
-              </w:rPr>
-              <w:t>(</w:t>
-            </w:r>
-            <w:r>
-              <w:rPr>
-                <w:rFonts w:ascii="Times New Roman" w:hAnsi="Times New Roman" w:cs="Times New Roman"/>
-                <w:b/>
-                <w:bCs/>
-              </w:rPr>
-              <w:t>a</w:t>
-            </w:r>
-            <w:r>
-              <w:rPr>
-                <w:rFonts w:ascii="Times New Roman" w:hAnsi="Times New Roman" w:cs="Times New Roman"/>
-                <w:b/>
-                <w:bCs/>
-              </w:rPr>
-              <w:t>nju.marina.lobo@</w:t>
-            </w:r>
-            <w:r>
-              <w:rPr>
-                <w:rFonts w:ascii="Times New Roman" w:hAnsi="Times New Roman" w:cs="Times New Roman"/>
-                <w:b/>
-                <w:bCs/>
-              </w:rPr>
-              <w:t>oksbi)</w:t>
-            </w:r>
-          </w:p>
-        </w:tc>
-        <w:tc>
-          <w:tcPr>
-            <w:tcW w:w="8221" w:type="dxa"/>
-            <w:gridSpan w:val="4"/>
-          </w:tcPr>
-          <w:p>
-            <w:pPr>
-              <w:rPr>
-                <w:rFonts w:ascii="Times New Roman" w:hAnsi="Times New Roman" w:cs="Times New Roman"/>
-              </w:rPr>
-            </w:pPr>
-          </w:p>
-          <w:p>
-            <w:pPr>
-              <w:rPr>
-                <w:rFonts w:ascii="Times New Roman" w:hAnsi="Times New Roman" w:cs="Times New Roman"/>
-              </w:rPr>
-            </w:pPr>
-          </w:p>
-        </w:tc>
-      </w:tr>
     </w:tbl>
     <w:p>
       <w:pPr>
@@ -860,53 +764,6 @@
         <w:rPr>
           <w:rFonts w:ascii="Times New Roman" w:hAnsi="Times New Roman" w:cs="Times New Roman"/>
         </w:rPr>
-        <w:t xml:space="preserve">Payment of INR 50 should be made to the UPI ID  </w:t>
-      </w:r>
-      <w:hyperlink r:id="rId8" w:history="1">
-        <w:r>
-          <w:rPr>
-            <w:rStyle w:val="Hyperlink"/>
-            <w:rFonts w:ascii="Times New Roman" w:hAnsi="Times New Roman" w:cs="Times New Roman"/>
-            <w:b/>
-            <w:bCs/>
-          </w:rPr>
-          <w:t>anju.marina.lobo@oksbi</w:t>
-        </w:r>
-      </w:hyperlink>
-      <w:r>
-        <w:rPr>
-          <w:rFonts w:ascii="Times New Roman" w:hAnsi="Times New Roman" w:cs="Times New Roman"/>
-          <w:b/>
-          <w:bCs/>
-        </w:rPr>
-        <w:t xml:space="preserve"> </w:t>
-      </w:r>
-      <w:r>
-        <w:rPr>
-          <w:rFonts w:ascii="Times New Roman" w:hAnsi="Times New Roman" w:cs="Times New Roman"/>
-        </w:rPr>
-        <w:t xml:space="preserve">and submit the transaction ID above. </w:t>
-      </w:r>
-    </w:p>
-    <w:p>
-      <w:pPr>
-        <w:pStyle w:val="ListParagraph"/>
-        <w:numPr>
-          <w:ilvl w:val="0"/>
-          <w:numId w:val="1"/>
-        </w:numPr>
-        <w:shd w:val="clear" w:color="auto" w:fill="FFFFFF"/>
-        <w:spacing w:before="100" w:beforeAutospacing="1" w:after="100" w:afterAutospacing="1" w:line="360" w:lineRule="atLeast"/>
-        <w:rPr>
-          <w:rFonts w:ascii="Times New Roman" w:eastAsia="Times New Roman" w:hAnsi="Times New Roman" w:cs="Times New Roman"/>
-          <w:color w:val="2E2E2E"/>
-          <w:lang w:eastAsia="en-IN"/>
-        </w:rPr>
-      </w:pPr>
-      <w:r>
-        <w:rPr>
-          <w:rFonts w:ascii="Times New Roman" w:hAnsi="Times New Roman" w:cs="Times New Roman"/>
-        </w:rPr>
         <w:t xml:space="preserve">Idea should be submitted in </w:t>
       </w:r>
       <w:r>
@@ -923,8 +780,6 @@
         </w:rPr>
         <w:t xml:space="preserve"> format.</w:t>
       </w:r>
-      <w:bookmarkStart w:id="0" w:name="_GoBack"/>
-      <w:bookmarkEnd w:id="0"/>
     </w:p>
     <w:p>
       <w:pPr>
@@ -1796,8 +1651,8 @@
       </w:pPr>
     </w:p>
     <w:sectPr>
-      <w:headerReference w:type="default" r:id="rId9"/>
-      <w:footerReference w:type="default" r:id="rId10"/>
+      <w:headerReference w:type="default" r:id="rId8"/>
+      <w:footerReference w:type="default" r:id="rId9"/>
       <w:pgSz w:w="11906" w:h="16838"/>
       <w:pgMar w:top="1440" w:right="1440" w:bottom="1440" w:left="851" w:header="708" w:footer="708" w:gutter="0"/>
       <w:cols w:space="708"/>
@@ -1808,7 +1663,7 @@
 </file>
 
 <file path=word/endnotes.xml><?xml version="1.0" encoding="utf-8"?>
-<w:endnotes xmlns:wpc="http://schemas.microsoft.com/office/word/2010/wordprocessingCanvas" xmlns:cx="http://schemas.microsoft.com/office/drawing/2014/chartex" xmlns:cx1="http://schemas.microsoft.com/office/drawing/2015/9/8/chartex" xmlns:cx2="http://schemas.microsoft.com/office/drawing/2015/10/21/chartex" xmlns:cx3="http://schemas.microsoft.com/office/drawing/2016/5/9/chartex" xmlns:cx4="http://schemas.microsoft.com/office/drawing/2016/5/10/chartex" xmlns:cx5="http://schemas.microsoft.com/office/drawing/2016/5/11/chartex" xmlns:cx6="http://schemas.microsoft.com/office/drawing/2016/5/12/chartex" xmlns:cx7="http://schemas.microsoft.com/office/drawing/2016/5/13/chartex" xmlns:cx8="http://schemas.microsoft.com/office/drawing/2016/5/14/chartex" xmlns:mc="http://schemas.openxmlformats.org/markup-compatibility/2006" xmlns:aink="http://schemas.microsoft.com/office/drawing/2016/ink" xmlns:am3d="http://schemas.microsoft.com/office/drawing/2017/model3d" xmlns:o="urn:schemas-microsoft-com:office:office" xmlns:r="http://schemas.openxmlformats.org/officeDocument/2006/relationships" xmlns:m="http://schemas.openxmlformats.org/officeDocument/2006/math" xmlns:v="urn:schemas-microsoft-com:vml" xmlns:wp14="http://schemas.microsoft.com/office/word/2010/wordprocessingDrawing" xmlns:wp="http://schemas.openxmlformats.org/drawingml/2006/wordprocessingDrawing" xmlns:w10="urn:schemas-microsoft-com:office:word" xmlns:w="http://schemas.openxmlformats.org/wordprocessingml/2006/main" xmlns:w14="http://schemas.microsoft.com/office/word/2010/wordml" xmlns:w15="http://schemas.microsoft.com/office/word/2012/wordml" xmlns:w16cid="http://schemas.microsoft.com/office/word/2016/wordml/cid" xmlns:w16se="http://schemas.microsoft.com/office/word/2015/wordml/symex" xmlns:wpg="http://schemas.microsoft.com/office/word/2010/wordprocessingGroup" xmlns:wpi="http://schemas.microsoft.com/office/word/2010/wordprocessingInk" xmlns:wne="http://schemas.microsoft.com/office/word/2006/wordml" xmlns:wps="http://schemas.microsoft.com/office/word/2010/wordprocessingShape" mc:Ignorable="w14 w15 w16se w16cid wp14">
+<w:endnotes xmlns:wpc="http://schemas.microsoft.com/office/word/2010/wordprocessingCanvas" xmlns:cx="http://schemas.microsoft.com/office/drawing/2014/chartex" xmlns:cx1="http://schemas.microsoft.com/office/drawing/2015/9/8/chartex" xmlns:cx2="http://schemas.microsoft.com/office/drawing/2015/10/21/chartex" xmlns:cx3="http://schemas.microsoft.com/office/drawing/2016/5/9/chartex" xmlns:cx4="http://schemas.microsoft.com/office/drawing/2016/5/10/chartex" xmlns:cx5="http://schemas.microsoft.com/office/drawing/2016/5/11/chartex" xmlns:cx6="http://schemas.microsoft.com/office/drawing/2016/5/12/chartex" xmlns:cx7="http://schemas.microsoft.com/office/drawing/2016/5/13/chartex" xmlns:cx8="http://schemas.microsoft.com/office/drawing/2016/5/14/chartex" xmlns:mc="http://schemas.openxmlformats.org/markup-compatibility/2006" xmlns:aink="http://schemas.microsoft.com/office/drawing/2016/ink" xmlns:am3d="http://schemas.microsoft.com/office/drawing/2017/model3d" xmlns:o="urn:schemas-microsoft-com:office:office" xmlns:r="http://schemas.openxmlformats.org/officeDocument/2006/relationships" xmlns:m="http://schemas.openxmlformats.org/officeDocument/2006/math" xmlns:v="urn:schemas-microsoft-com:vml" xmlns:wp14="http://schemas.microsoft.com/office/word/2010/wordprocessingDrawing" xmlns:wp="http://schemas.openxmlformats.org/drawingml/2006/wordprocessingDrawing" xmlns:w10="urn:schemas-microsoft-com:office:word" xmlns:w="http://schemas.openxmlformats.org/wordprocessingml/2006/main" xmlns:w14="http://schemas.microsoft.com/office/word/2010/wordml" xmlns:w15="http://schemas.microsoft.com/office/word/2012/wordml" xmlns:w16cex="http://schemas.microsoft.com/office/word/2018/wordml/cex" xmlns:w16cid="http://schemas.microsoft.com/office/word/2016/wordml/cid" xmlns:w16="http://schemas.microsoft.com/office/word/2018/wordml" xmlns:w16se="http://schemas.microsoft.com/office/word/2015/wordml/symex" xmlns:wpg="http://schemas.microsoft.com/office/word/2010/wordprocessingGroup" xmlns:wpi="http://schemas.microsoft.com/office/word/2010/wordprocessingInk" xmlns:wne="http://schemas.microsoft.com/office/word/2006/wordml" xmlns:wps="http://schemas.microsoft.com/office/word/2010/wordprocessingShape" mc:Ignorable="w14 w15 w16se w16cid w16 w16cex wp14">
   <w:endnote w:type="separator" w:id="-1">
     <w:p>
       <w:pPr>
@@ -1833,7 +1688,7 @@
 </file>
 
 <file path=word/footer1.xml><?xml version="1.0" encoding="utf-8"?>
-<w:ftr xmlns:wpc="http://schemas.microsoft.com/office/word/2010/wordprocessingCanvas" xmlns:cx="http://schemas.microsoft.com/office/drawing/2014/chartex" xmlns:cx1="http://schemas.microsoft.com/office/drawing/2015/9/8/chartex" xmlns:cx2="http://schemas.microsoft.com/office/drawing/2015/10/21/chartex" xmlns:cx3="http://schemas.microsoft.com/office/drawing/2016/5/9/chartex" xmlns:cx4="http://schemas.microsoft.com/office/drawing/2016/5/10/chartex" xmlns:cx5="http://schemas.microsoft.com/office/drawing/2016/5/11/chartex" xmlns:cx6="http://schemas.microsoft.com/office/drawing/2016/5/12/chartex" xmlns:cx7="http://schemas.microsoft.com/office/drawing/2016/5/13/chartex" xmlns:cx8="http://schemas.microsoft.com/office/drawing/2016/5/14/chartex" xmlns:mc="http://schemas.openxmlformats.org/markup-compatibility/2006" xmlns:aink="http://schemas.microsoft.com/office/drawing/2016/ink" xmlns:am3d="http://schemas.microsoft.com/office/drawing/2017/model3d" xmlns:o="urn:schemas-microsoft-com:office:office" xmlns:r="http://schemas.openxmlformats.org/officeDocument/2006/relationships" xmlns:m="http://schemas.openxmlformats.org/officeDocument/2006/math" xmlns:v="urn:schemas-microsoft-com:vml" xmlns:wp14="http://schemas.microsoft.com/office/word/2010/wordprocessingDrawing" xmlns:wp="http://schemas.openxmlformats.org/drawingml/2006/wordprocessingDrawing" xmlns:w10="urn:schemas-microsoft-com:office:word" xmlns:w="http://schemas.openxmlformats.org/wordprocessingml/2006/main" xmlns:w14="http://schemas.microsoft.com/office/word/2010/wordml" xmlns:w15="http://schemas.microsoft.com/office/word/2012/wordml" xmlns:w16cid="http://schemas.microsoft.com/office/word/2016/wordml/cid" xmlns:w16se="http://schemas.microsoft.com/office/word/2015/wordml/symex" xmlns:wpg="http://schemas.microsoft.com/office/word/2010/wordprocessingGroup" xmlns:wpi="http://schemas.microsoft.com/office/word/2010/wordprocessingInk" xmlns:wne="http://schemas.microsoft.com/office/word/2006/wordml" xmlns:wps="http://schemas.microsoft.com/office/word/2010/wordprocessingShape" mc:Ignorable="w14 w15 w16se w16cid wp14">
+<w:ftr xmlns:wpc="http://schemas.microsoft.com/office/word/2010/wordprocessingCanvas" xmlns:cx="http://schemas.microsoft.com/office/drawing/2014/chartex" xmlns:cx1="http://schemas.microsoft.com/office/drawing/2015/9/8/chartex" xmlns:cx2="http://schemas.microsoft.com/office/drawing/2015/10/21/chartex" xmlns:cx3="http://schemas.microsoft.com/office/drawing/2016/5/9/chartex" xmlns:cx4="http://schemas.microsoft.com/office/drawing/2016/5/10/chartex" xmlns:cx5="http://schemas.microsoft.com/office/drawing/2016/5/11/chartex" xmlns:cx6="http://schemas.microsoft.com/office/drawing/2016/5/12/chartex" xmlns:cx7="http://schemas.microsoft.com/office/drawing/2016/5/13/chartex" xmlns:cx8="http://schemas.microsoft.com/office/drawing/2016/5/14/chartex" xmlns:mc="http://schemas.openxmlformats.org/markup-compatibility/2006" xmlns:aink="http://schemas.microsoft.com/office/drawing/2016/ink" xmlns:am3d="http://schemas.microsoft.com/office/drawing/2017/model3d" xmlns:o="urn:schemas-microsoft-com:office:office" xmlns:r="http://schemas.openxmlformats.org/officeDocument/2006/relationships" xmlns:m="http://schemas.openxmlformats.org/officeDocument/2006/math" xmlns:v="urn:schemas-microsoft-com:vml" xmlns:wp14="http://schemas.microsoft.com/office/word/2010/wordprocessingDrawing" xmlns:wp="http://schemas.openxmlformats.org/drawingml/2006/wordprocessingDrawing" xmlns:w10="urn:schemas-microsoft-com:office:word" xmlns:w="http://schemas.openxmlformats.org/wordprocessingml/2006/main" xmlns:w14="http://schemas.microsoft.com/office/word/2010/wordml" xmlns:w15="http://schemas.microsoft.com/office/word/2012/wordml" xmlns:w16cex="http://schemas.microsoft.com/office/word/2018/wordml/cex" xmlns:w16cid="http://schemas.microsoft.com/office/word/2016/wordml/cid" xmlns:w16="http://schemas.microsoft.com/office/word/2018/wordml" xmlns:w16se="http://schemas.microsoft.com/office/word/2015/wordml/symex" xmlns:wpg="http://schemas.microsoft.com/office/word/2010/wordprocessingGroup" xmlns:wpi="http://schemas.microsoft.com/office/word/2010/wordprocessingInk" xmlns:wne="http://schemas.microsoft.com/office/word/2006/wordml" xmlns:wps="http://schemas.microsoft.com/office/word/2010/wordprocessingShape" mc:Ignorable="w14 w15 w16se w16cid w16 w16cex wp14">
   <w:p>
     <w:pPr>
       <w:pStyle w:val="Footer"/>
@@ -1891,7 +1746,7 @@
 </file>
 
 <file path=word/footnotes.xml><?xml version="1.0" encoding="utf-8"?>
-<w:footnotes xmlns:wpc="http://schemas.microsoft.com/office/word/2010/wordprocessingCanvas" xmlns:cx="http://schemas.microsoft.com/office/drawing/2014/chartex" xmlns:cx1="http://schemas.microsoft.com/office/drawing/2015/9/8/chartex" xmlns:cx2="http://schemas.microsoft.com/office/drawing/2015/10/21/chartex" xmlns:cx3="http://schemas.microsoft.com/office/drawing/2016/5/9/chartex" xmlns:cx4="http://schemas.microsoft.com/office/drawing/2016/5/10/chartex" xmlns:cx5="http://schemas.microsoft.com/office/drawing/2016/5/11/chartex" xmlns:cx6="http://schemas.microsoft.com/office/drawing/2016/5/12/chartex" xmlns:cx7="http://schemas.microsoft.com/office/drawing/2016/5/13/chartex" xmlns:cx8="http://schemas.microsoft.com/office/drawing/2016/5/14/chartex" xmlns:mc="http://schemas.openxmlformats.org/markup-compatibility/2006" xmlns:aink="http://schemas.microsoft.com/office/drawing/2016/ink" xmlns:am3d="http://schemas.microsoft.com/office/drawing/2017/model3d" xmlns:o="urn:schemas-microsoft-com:office:office" xmlns:r="http://schemas.openxmlformats.org/officeDocument/2006/relationships" xmlns:m="http://schemas.openxmlformats.org/officeDocument/2006/math" xmlns:v="urn:schemas-microsoft-com:vml" xmlns:wp14="http://schemas.microsoft.com/office/word/2010/wordprocessingDrawing" xmlns:wp="http://schemas.openxmlformats.org/drawingml/2006/wordprocessingDrawing" xmlns:w10="urn:schemas-microsoft-com:office:word" xmlns:w="http://schemas.openxmlformats.org/wordprocessingml/2006/main" xmlns:w14="http://schemas.microsoft.com/office/word/2010/wordml" xmlns:w15="http://schemas.microsoft.com/office/word/2012/wordml" xmlns:w16cid="http://schemas.microsoft.com/office/word/2016/wordml/cid" xmlns:w16se="http://schemas.microsoft.com/office/word/2015/wordml/symex" xmlns:wpg="http://schemas.microsoft.com/office/word/2010/wordprocessingGroup" xmlns:wpi="http://schemas.microsoft.com/office/word/2010/wordprocessingInk" xmlns:wne="http://schemas.microsoft.com/office/word/2006/wordml" xmlns:wps="http://schemas.microsoft.com/office/word/2010/wordprocessingShape" mc:Ignorable="w14 w15 w16se w16cid wp14">
+<w:footnotes xmlns:wpc="http://schemas.microsoft.com/office/word/2010/wordprocessingCanvas" xmlns:cx="http://schemas.microsoft.com/office/drawing/2014/chartex" xmlns:cx1="http://schemas.microsoft.com/office/drawing/2015/9/8/chartex" xmlns:cx2="http://schemas.microsoft.com/office/drawing/2015/10/21/chartex" xmlns:cx3="http://schemas.microsoft.com/office/drawing/2016/5/9/chartex" xmlns:cx4="http://schemas.microsoft.com/office/drawing/2016/5/10/chartex" xmlns:cx5="http://schemas.microsoft.com/office/drawing/2016/5/11/chartex" xmlns:cx6="http://schemas.microsoft.com/office/drawing/2016/5/12/chartex" xmlns:cx7="http://schemas.microsoft.com/office/drawing/2016/5/13/chartex" xmlns:cx8="http://schemas.microsoft.com/office/drawing/2016/5/14/chartex" xmlns:mc="http://schemas.openxmlformats.org/markup-compatibility/2006" xmlns:aink="http://schemas.microsoft.com/office/drawing/2016/ink" xmlns:am3d="http://schemas.microsoft.com/office/drawing/2017/model3d" xmlns:o="urn:schemas-microsoft-com:office:office" xmlns:r="http://schemas.openxmlformats.org/officeDocument/2006/relationships" xmlns:m="http://schemas.openxmlformats.org/officeDocument/2006/math" xmlns:v="urn:schemas-microsoft-com:vml" xmlns:wp14="http://schemas.microsoft.com/office/word/2010/wordprocessingDrawing" xmlns:wp="http://schemas.openxmlformats.org/drawingml/2006/wordprocessingDrawing" xmlns:w10="urn:schemas-microsoft-com:office:word" xmlns:w="http://schemas.openxmlformats.org/wordprocessingml/2006/main" xmlns:w14="http://schemas.microsoft.com/office/word/2010/wordml" xmlns:w15="http://schemas.microsoft.com/office/word/2012/wordml" xmlns:w16cex="http://schemas.microsoft.com/office/word/2018/wordml/cex" xmlns:w16cid="http://schemas.microsoft.com/office/word/2016/wordml/cid" xmlns:w16="http://schemas.microsoft.com/office/word/2018/wordml" xmlns:w16se="http://schemas.microsoft.com/office/word/2015/wordml/symex" xmlns:wpg="http://schemas.microsoft.com/office/word/2010/wordprocessingGroup" xmlns:wpi="http://schemas.microsoft.com/office/word/2010/wordprocessingInk" xmlns:wne="http://schemas.microsoft.com/office/word/2006/wordml" xmlns:wps="http://schemas.microsoft.com/office/word/2010/wordprocessingShape" mc:Ignorable="w14 w15 w16se w16cid w16 w16cex wp14">
   <w:footnote w:type="separator" w:id="-1">
     <w:p>
       <w:pPr>
@@ -1916,7 +1771,7 @@
 </file>
 
 <file path=word/header1.xml><?xml version="1.0" encoding="utf-8"?>
-<w:hdr xmlns:wpc="http://schemas.microsoft.com/office/word/2010/wordprocessingCanvas" xmlns:cx="http://schemas.microsoft.com/office/drawing/2014/chartex" xmlns:cx1="http://schemas.microsoft.com/office/drawing/2015/9/8/chartex" xmlns:cx2="http://schemas.microsoft.com/office/drawing/2015/10/21/chartex" xmlns:cx3="http://schemas.microsoft.com/office/drawing/2016/5/9/chartex" xmlns:cx4="http://schemas.microsoft.com/office/drawing/2016/5/10/chartex" xmlns:cx5="http://schemas.microsoft.com/office/drawing/2016/5/11/chartex" xmlns:cx6="http://schemas.microsoft.com/office/drawing/2016/5/12/chartex" xmlns:cx7="http://schemas.microsoft.com/office/drawing/2016/5/13/chartex" xmlns:cx8="http://schemas.microsoft.com/office/drawing/2016/5/14/chartex" xmlns:mc="http://schemas.openxmlformats.org/markup-compatibility/2006" xmlns:aink="http://schemas.microsoft.com/office/drawing/2016/ink" xmlns:am3d="http://schemas.microsoft.com/office/drawing/2017/model3d" xmlns:o="urn:schemas-microsoft-com:office:office" xmlns:r="http://schemas.openxmlformats.org/officeDocument/2006/relationships" xmlns:m="http://schemas.openxmlformats.org/officeDocument/2006/math" xmlns:v="urn:schemas-microsoft-com:vml" xmlns:wp14="http://schemas.microsoft.com/office/word/2010/wordprocessingDrawing" xmlns:wp="http://schemas.openxmlformats.org/drawingml/2006/wordprocessingDrawing" xmlns:w10="urn:schemas-microsoft-com:office:word" xmlns:w="http://schemas.openxmlformats.org/wordprocessingml/2006/main" xmlns:w14="http://schemas.microsoft.com/office/word/2010/wordml" xmlns:w15="http://schemas.microsoft.com/office/word/2012/wordml" xmlns:w16cid="http://schemas.microsoft.com/office/word/2016/wordml/cid" xmlns:w16se="http://schemas.microsoft.com/office/word/2015/wordml/symex" xmlns:wpg="http://schemas.microsoft.com/office/word/2010/wordprocessingGroup" xmlns:wpi="http://schemas.microsoft.com/office/word/2010/wordprocessingInk" xmlns:wne="http://schemas.microsoft.com/office/word/2006/wordml" xmlns:wps="http://schemas.microsoft.com/office/word/2010/wordprocessingShape" mc:Ignorable="w14 w15 w16se w16cid wp14">
+<w:hdr xmlns:wpc="http://schemas.microsoft.com/office/word/2010/wordprocessingCanvas" xmlns:cx="http://schemas.microsoft.com/office/drawing/2014/chartex" xmlns:cx1="http://schemas.microsoft.com/office/drawing/2015/9/8/chartex" xmlns:cx2="http://schemas.microsoft.com/office/drawing/2015/10/21/chartex" xmlns:cx3="http://schemas.microsoft.com/office/drawing/2016/5/9/chartex" xmlns:cx4="http://schemas.microsoft.com/office/drawing/2016/5/10/chartex" xmlns:cx5="http://schemas.microsoft.com/office/drawing/2016/5/11/chartex" xmlns:cx6="http://schemas.microsoft.com/office/drawing/2016/5/12/chartex" xmlns:cx7="http://schemas.microsoft.com/office/drawing/2016/5/13/chartex" xmlns:cx8="http://schemas.microsoft.com/office/drawing/2016/5/14/chartex" xmlns:mc="http://schemas.openxmlformats.org/markup-compatibility/2006" xmlns:aink="http://schemas.microsoft.com/office/drawing/2016/ink" xmlns:am3d="http://schemas.microsoft.com/office/drawing/2017/model3d" xmlns:o="urn:schemas-microsoft-com:office:office" xmlns:r="http://schemas.openxmlformats.org/officeDocument/2006/relationships" xmlns:m="http://schemas.openxmlformats.org/officeDocument/2006/math" xmlns:v="urn:schemas-microsoft-com:vml" xmlns:wp14="http://schemas.microsoft.com/office/word/2010/wordprocessingDrawing" xmlns:wp="http://schemas.openxmlformats.org/drawingml/2006/wordprocessingDrawing" xmlns:w10="urn:schemas-microsoft-com:office:word" xmlns:w="http://schemas.openxmlformats.org/wordprocessingml/2006/main" xmlns:w14="http://schemas.microsoft.com/office/word/2010/wordml" xmlns:w15="http://schemas.microsoft.com/office/word/2012/wordml" xmlns:w16cex="http://schemas.microsoft.com/office/word/2018/wordml/cex" xmlns:w16cid="http://schemas.microsoft.com/office/word/2016/wordml/cid" xmlns:w16="http://schemas.microsoft.com/office/word/2018/wordml" xmlns:w16se="http://schemas.microsoft.com/office/word/2015/wordml/symex" xmlns:wpg="http://schemas.microsoft.com/office/word/2010/wordprocessingGroup" xmlns:wpi="http://schemas.microsoft.com/office/word/2010/wordprocessingInk" xmlns:wne="http://schemas.microsoft.com/office/word/2006/wordml" xmlns:wps="http://schemas.microsoft.com/office/word/2010/wordprocessingShape" mc:Ignorable="w14 w15 w16se w16cid w16 w16cex wp14">
   <w:p>
     <w:pPr>
       <w:pStyle w:val="Header"/>
@@ -1936,7 +1791,7 @@
         <w:szCs w:val="24"/>
       </w:rPr>
       <w:drawing>
-        <wp:inline distT="0" distB="0" distL="0" distR="0">
+        <wp:inline distT="0" distB="0" distL="0" distR="0" wp14:anchorId="30593713" wp14:editId="69A29A08">
           <wp:extent cx="767132" cy="329732"/>
           <wp:effectExtent l="0" t="0" r="0" b="0"/>
           <wp:docPr id="6" name="Picture 6"/>
@@ -2009,7 +1864,7 @@
 </file>
 
 <file path=word/numbering.xml><?xml version="1.0" encoding="utf-8"?>
-<w:numbering xmlns:wpc="http://schemas.microsoft.com/office/word/2010/wordprocessingCanvas" xmlns:cx="http://schemas.microsoft.com/office/drawing/2014/chartex" xmlns:cx1="http://schemas.microsoft.com/office/drawing/2015/9/8/chartex" xmlns:cx2="http://schemas.microsoft.com/office/drawing/2015/10/21/chartex" xmlns:cx3="http://schemas.microsoft.com/office/drawing/2016/5/9/chartex" xmlns:cx4="http://schemas.microsoft.com/office/drawing/2016/5/10/chartex" xmlns:cx5="http://schemas.microsoft.com/office/drawing/2016/5/11/chartex" xmlns:cx6="http://schemas.microsoft.com/office/drawing/2016/5/12/chartex" xmlns:cx7="http://schemas.microsoft.com/office/drawing/2016/5/13/chartex" xmlns:cx8="http://schemas.microsoft.com/office/drawing/2016/5/14/chartex" xmlns:mc="http://schemas.openxmlformats.org/markup-compatibility/2006" xmlns:aink="http://schemas.microsoft.com/office/drawing/2016/ink" xmlns:am3d="http://schemas.microsoft.com/office/drawing/2017/model3d" xmlns:o="urn:schemas-microsoft-com:office:office" xmlns:r="http://schemas.openxmlformats.org/officeDocument/2006/relationships" xmlns:m="http://schemas.openxmlformats.org/officeDocument/2006/math" xmlns:v="urn:schemas-microsoft-com:vml" xmlns:wp14="http://schemas.microsoft.com/office/word/2010/wordprocessingDrawing" xmlns:wp="http://schemas.openxmlformats.org/drawingml/2006/wordprocessingDrawing" xmlns:w10="urn:schemas-microsoft-com:office:word" xmlns:w="http://schemas.openxmlformats.org/wordprocessingml/2006/main" xmlns:w14="http://schemas.microsoft.com/office/word/2010/wordml" xmlns:w15="http://schemas.microsoft.com/office/word/2012/wordml" xmlns:w16cid="http://schemas.microsoft.com/office/word/2016/wordml/cid" xmlns:w16se="http://schemas.microsoft.com/office/word/2015/wordml/symex" xmlns:wpg="http://schemas.microsoft.com/office/word/2010/wordprocessingGroup" xmlns:wpi="http://schemas.microsoft.com/office/word/2010/wordprocessingInk" xmlns:wne="http://schemas.microsoft.com/office/word/2006/wordml" xmlns:wps="http://schemas.microsoft.com/office/word/2010/wordprocessingShape" mc:Ignorable="w14 w15 w16se w16cid wp14">
+<w:numbering xmlns:wpc="http://schemas.microsoft.com/office/word/2010/wordprocessingCanvas" xmlns:cx="http://schemas.microsoft.com/office/drawing/2014/chartex" xmlns:cx1="http://schemas.microsoft.com/office/drawing/2015/9/8/chartex" xmlns:cx2="http://schemas.microsoft.com/office/drawing/2015/10/21/chartex" xmlns:cx3="http://schemas.microsoft.com/office/drawing/2016/5/9/chartex" xmlns:cx4="http://schemas.microsoft.com/office/drawing/2016/5/10/chartex" xmlns:cx5="http://schemas.microsoft.com/office/drawing/2016/5/11/chartex" xmlns:cx6="http://schemas.microsoft.com/office/drawing/2016/5/12/chartex" xmlns:cx7="http://schemas.microsoft.com/office/drawing/2016/5/13/chartex" xmlns:cx8="http://schemas.microsoft.com/office/drawing/2016/5/14/chartex" xmlns:mc="http://schemas.openxmlformats.org/markup-compatibility/2006" xmlns:aink="http://schemas.microsoft.com/office/drawing/2016/ink" xmlns:am3d="http://schemas.microsoft.com/office/drawing/2017/model3d" xmlns:o="urn:schemas-microsoft-com:office:office" xmlns:r="http://schemas.openxmlformats.org/officeDocument/2006/relationships" xmlns:m="http://schemas.openxmlformats.org/officeDocument/2006/math" xmlns:v="urn:schemas-microsoft-com:vml" xmlns:wp14="http://schemas.microsoft.com/office/word/2010/wordprocessingDrawing" xmlns:wp="http://schemas.openxmlformats.org/drawingml/2006/wordprocessingDrawing" xmlns:w10="urn:schemas-microsoft-com:office:word" xmlns:w="http://schemas.openxmlformats.org/wordprocessingml/2006/main" xmlns:w14="http://schemas.microsoft.com/office/word/2010/wordml" xmlns:w15="http://schemas.microsoft.com/office/word/2012/wordml" xmlns:w16cex="http://schemas.microsoft.com/office/word/2018/wordml/cex" xmlns:w16cid="http://schemas.microsoft.com/office/word/2016/wordml/cid" xmlns:w16="http://schemas.microsoft.com/office/word/2018/wordml" xmlns:w16se="http://schemas.microsoft.com/office/word/2015/wordml/symex" xmlns:wpg="http://schemas.microsoft.com/office/word/2010/wordprocessingGroup" xmlns:wpi="http://schemas.microsoft.com/office/word/2010/wordprocessingInk" xmlns:wne="http://schemas.microsoft.com/office/word/2006/wordml" xmlns:wps="http://schemas.microsoft.com/office/word/2010/wordprocessingShape" mc:Ignorable="w14 w15 w16se w16cid w16 w16cex wp14">
   <w:abstractNum w:abstractNumId="0" w15:restartNumberingAfterBreak="0">
     <w:nsid w:val="000743F0"/>
     <w:multiLevelType w:val="multilevel"/>
@@ -2350,7 +2205,7 @@
 </file>
 
 <file path=word/styles.xml><?xml version="1.0" encoding="utf-8"?>
-<w:styles xmlns:mc="http://schemas.openxmlformats.org/markup-compatibility/2006" xmlns:r="http://schemas.openxmlformats.org/officeDocument/2006/relationships" xmlns:w="http://schemas.openxmlformats.org/wordprocessingml/2006/main" xmlns:w14="http://schemas.microsoft.com/office/word/2010/wordml" xmlns:w15="http://schemas.microsoft.com/office/word/2012/wordml" xmlns:w16cid="http://schemas.microsoft.com/office/word/2016/wordml/cid" xmlns:w16se="http://schemas.microsoft.com/office/word/2015/wordml/symex" mc:Ignorable="w14 w15 w16se w16cid">
+<w:styles xmlns:mc="http://schemas.openxmlformats.org/markup-compatibility/2006" xmlns:r="http://schemas.openxmlformats.org/officeDocument/2006/relationships" xmlns:w="http://schemas.openxmlformats.org/wordprocessingml/2006/main" xmlns:w14="http://schemas.microsoft.com/office/word/2010/wordml" xmlns:w15="http://schemas.microsoft.com/office/word/2012/wordml" xmlns:w16cex="http://schemas.microsoft.com/office/word/2018/wordml/cex" xmlns:w16cid="http://schemas.microsoft.com/office/word/2016/wordml/cid" xmlns:w16="http://schemas.microsoft.com/office/word/2018/wordml" xmlns:w16se="http://schemas.microsoft.com/office/word/2015/wordml/symex" mc:Ignorable="w14 w15 w16se w16cid w16 w16cex">
   <w:docDefaults>
     <w:rPrDefault>
       <w:rPr>

</xml_diff>